<commit_message>
Added a new line
</commit_message>
<xml_diff>
--- a/Example 1.docx
+++ b/Example 1.docx
@@ -6,8 +6,16 @@
       <w:r>
         <w:t>Example 1</w:t>
       </w:r>
+    </w:p>
+    <w:p>
+      <w:r>
+        <w:t>I am going</w:t>
+      </w:r>
       <w:bookmarkStart w:id="0" w:name="_GoBack"/>
       <w:bookmarkEnd w:id="0"/>
+      <w:r>
+        <w:t xml:space="preserve"> to make in this document.</w:t>
+      </w:r>
     </w:p>
     <w:sectPr>
       <w:pgSz w:w="12240" w:h="15840"/>

</xml_diff>